<commit_message>
Fehler in der Musterkösung behoben
</commit_message>
<xml_diff>
--- a/TutoriumsAufgaben/doc/_2016_WS_PR1_TI/termin06/Quiz4(Musterlösung).docx
+++ b/TutoriumsAufgaben/doc/_2016_WS_PR1_TI/termin06/Quiz4(Musterlösung).docx
@@ -818,8 +818,6 @@
         </w:rPr>
         <w:t>differenz = 0</w:t>
       </w:r>
-      <w:bookmarkStart w:id="0" w:name="_GoBack"/>
-      <w:bookmarkEnd w:id="0"/>
     </w:p>
     <w:p>
       <w:pPr>
@@ -835,7 +833,19 @@
         <w:rPr>
           <w:b/>
         </w:rPr>
-        <w:t>„BDFH“</w:t>
+        <w:t>„</w:t>
+      </w:r>
+      <w:r>
+        <w:rPr>
+          <w:b/>
+        </w:rPr>
+        <w:t>A</w:t>
+      </w:r>
+      <w:r>
+        <w:rPr>
+          <w:b/>
+        </w:rPr>
+        <w:t>BDFH“</w:t>
       </w:r>
     </w:p>
     <w:p>
@@ -1244,6 +1254,8 @@
         <w:lastRenderedPageBreak/>
         <w:t>Codeanhang:</w:t>
       </w:r>
+      <w:bookmarkStart w:id="0" w:name="_GoBack"/>
+      <w:bookmarkEnd w:id="0"/>
     </w:p>
     <w:p>
       <w:pPr>

</xml_diff>

<commit_message>
Fehler in der Musterlösung behoben zum x-ten mal
</commit_message>
<xml_diff>
--- a/TutoriumsAufgaben/doc/_2016_WS_PR1_TI/termin06/Quiz4(Musterlösung).docx
+++ b/TutoriumsAufgaben/doc/_2016_WS_PR1_TI/termin06/Quiz4(Musterlösung).docx
@@ -71,8 +71,16 @@
         <w:rPr>
           <w:b/>
         </w:rPr>
-        <w:t>Int/long/float/double</w:t>
-      </w:r>
+        <w:t>i</w:t>
+      </w:r>
+      <w:r>
+        <w:rPr>
+          <w:b/>
+        </w:rPr>
+        <w:t>nt/long/float/double</w:t>
+      </w:r>
+      <w:bookmarkStart w:id="0" w:name="_GoBack"/>
+      <w:bookmarkEnd w:id="0"/>
     </w:p>
     <w:p>
       <w:pPr>
@@ -1254,8 +1262,6 @@
         <w:lastRenderedPageBreak/>
         <w:t>Codeanhang:</w:t>
       </w:r>
-      <w:bookmarkStart w:id="0" w:name="_GoBack"/>
-      <w:bookmarkEnd w:id="0"/>
     </w:p>
     <w:p>
       <w:pPr>
@@ -1597,7 +1603,7 @@
                 <w:bCs/>
                 <w:noProof/>
               </w:rPr>
-              <w:t>1</w:t>
+              <w:t>3</w:t>
             </w:r>
             <w:r>
               <w:rPr>

</xml_diff>

<commit_message>
Fehler in den Musterlösungen behoben.
</commit_message>
<xml_diff>
--- a/TutoriumsAufgaben/doc/_2016_WS_PR1_TI/termin06/Quiz4(Musterlösung).docx
+++ b/TutoriumsAufgaben/doc/_2016_WS_PR1_TI/termin06/Quiz4(Musterlösung).docx
@@ -1,6 +1,6 @@
 
 <file path=word/document.xml><?xml version="1.0" encoding="utf-8"?>
-<w:document xmlns:wpc="http://schemas.microsoft.com/office/word/2010/wordprocessingCanvas" xmlns:cx="http://schemas.microsoft.com/office/drawing/2014/chartex" xmlns:mc="http://schemas.openxmlformats.org/markup-compatibility/2006" xmlns:o="urn:schemas-microsoft-com:office:office" xmlns:r="http://schemas.openxmlformats.org/officeDocument/2006/relationships" xmlns:m="http://schemas.openxmlformats.org/officeDocument/2006/math" xmlns:v="urn:schemas-microsoft-com:vml" xmlns:wp14="http://schemas.microsoft.com/office/word/2010/wordprocessingDrawing" xmlns:wp="http://schemas.openxmlformats.org/drawingml/2006/wordprocessingDrawing" xmlns:w10="urn:schemas-microsoft-com:office:word" xmlns:w="http://schemas.openxmlformats.org/wordprocessingml/2006/main" xmlns:w14="http://schemas.microsoft.com/office/word/2010/wordml" xmlns:w15="http://schemas.microsoft.com/office/word/2012/wordml" xmlns:w16se="http://schemas.microsoft.com/office/word/2015/wordml/symex" xmlns:wpg="http://schemas.microsoft.com/office/word/2010/wordprocessingGroup" xmlns:wpi="http://schemas.microsoft.com/office/word/2010/wordprocessingInk" xmlns:wne="http://schemas.microsoft.com/office/word/2006/wordml" xmlns:wps="http://schemas.microsoft.com/office/word/2010/wordprocessingShape" mc:Ignorable="w14 w15 w16se wp14">
+<w:document xmlns:wpc="http://schemas.microsoft.com/office/word/2010/wordprocessingCanvas" xmlns:cx="http://schemas.microsoft.com/office/drawing/2014/chartex" xmlns:cx1="http://schemas.microsoft.com/office/drawing/2015/9/8/chartex" xmlns:cx2="http://schemas.microsoft.com/office/drawing/2015/10/21/chartex" xmlns:cx3="http://schemas.microsoft.com/office/drawing/2016/5/9/chartex" xmlns:cx4="http://schemas.microsoft.com/office/drawing/2016/5/10/chartex" xmlns:cx5="http://schemas.microsoft.com/office/drawing/2016/5/11/chartex" xmlns:mc="http://schemas.openxmlformats.org/markup-compatibility/2006" xmlns:o="urn:schemas-microsoft-com:office:office" xmlns:r="http://schemas.openxmlformats.org/officeDocument/2006/relationships" xmlns:m="http://schemas.openxmlformats.org/officeDocument/2006/math" xmlns:v="urn:schemas-microsoft-com:vml" xmlns:wp14="http://schemas.microsoft.com/office/word/2010/wordprocessingDrawing" xmlns:wp="http://schemas.openxmlformats.org/drawingml/2006/wordprocessingDrawing" xmlns:w10="urn:schemas-microsoft-com:office:word" xmlns:w="http://schemas.openxmlformats.org/wordprocessingml/2006/main" xmlns:w14="http://schemas.microsoft.com/office/word/2010/wordml" xmlns:w15="http://schemas.microsoft.com/office/word/2012/wordml" xmlns:w16se="http://schemas.microsoft.com/office/word/2015/wordml/symex" xmlns:wpg="http://schemas.microsoft.com/office/word/2010/wordprocessingGroup" xmlns:wpi="http://schemas.microsoft.com/office/word/2010/wordprocessingInk" xmlns:wne="http://schemas.microsoft.com/office/word/2006/wordml" xmlns:wps="http://schemas.microsoft.com/office/word/2010/wordprocessingShape" mc:Ignorable="w14 w15 w16se wp14">
   <w:body>
     <w:p>
       <w:pPr>
@@ -79,91 +79,121 @@
         </w:rPr>
         <w:t>nt/long/float/double</w:t>
       </w:r>
+    </w:p>
+    <w:p>
+      <w:pPr>
+        <w:pStyle w:val="Code"/>
+      </w:pPr>
+      <w:r>
+        <w:t>a = 42 – a;</w:t>
+      </w:r>
+    </w:p>
+    <w:p>
+      <w:pPr>
+        <w:pStyle w:val="FragenAufgaben"/>
+      </w:pPr>
+      <w:r>
+        <w:t>Welchen Wert haben die Variablen „</w:t>
+      </w:r>
+      <w:r>
+        <w:rPr>
+          <w:b/>
+        </w:rPr>
+        <w:t>k</w:t>
+      </w:r>
+      <w:r>
+        <w:rPr>
+          <w:b/>
+        </w:rPr>
+        <w:t xml:space="preserve">“ </w:t>
+      </w:r>
+      <w:r>
+        <w:t>&amp;</w:t>
+      </w:r>
+      <w:r>
+        <w:rPr>
+          <w:b/>
+        </w:rPr>
+        <w:t xml:space="preserve"> „</w:t>
+      </w:r>
+      <w:r>
+        <w:rPr>
+          <w:b/>
+        </w:rPr>
+        <w:t>ch</w:t>
+      </w:r>
+      <w:r>
+        <w:rPr>
+          <w:b/>
+        </w:rPr>
+        <w:t>“</w:t>
+      </w:r>
+      <w:r>
+        <w:t xml:space="preserve"> nach Ausführung der folgenden Java-Anweisungen</w:t>
+      </w:r>
+      <w:r>
+        <w:t xml:space="preserve"> </w:t>
+      </w:r>
+      <w:r>
+        <w:rPr>
+          <w:b/>
+        </w:rPr>
+        <w:t>k = 3, ch =‘4‘ (letzte</w:t>
+      </w:r>
       <w:bookmarkStart w:id="0" w:name="_GoBack"/>
       <w:bookmarkEnd w:id="0"/>
-    </w:p>
-    <w:p>
-      <w:pPr>
-        <w:pStyle w:val="Code"/>
-      </w:pPr>
-      <w:r>
-        <w:t>a = 42 – a;</w:t>
-      </w:r>
-    </w:p>
-    <w:p>
-      <w:pPr>
-        <w:pStyle w:val="FragenAufgaben"/>
-      </w:pPr>
-      <w:r>
-        <w:t>Welchen Wert haben die Variablen „</w:t>
-      </w:r>
-      <w:r>
-        <w:rPr>
-          <w:b/>
-        </w:rPr>
-        <w:t>k</w:t>
-      </w:r>
-      <w:r>
-        <w:rPr>
-          <w:b/>
-        </w:rPr>
-        <w:t xml:space="preserve">“ </w:t>
-      </w:r>
-      <w:r>
-        <w:t>&amp;</w:t>
-      </w:r>
-      <w:r>
-        <w:rPr>
-          <w:b/>
-        </w:rPr>
-        <w:t xml:space="preserve"> „</w:t>
-      </w:r>
-      <w:r>
-        <w:rPr>
-          <w:b/>
-        </w:rPr>
-        <w:t>ch</w:t>
-      </w:r>
-      <w:r>
-        <w:rPr>
-          <w:b/>
-        </w:rPr>
-        <w:t>“</w:t>
-      </w:r>
-      <w:r>
-        <w:t xml:space="preserve"> nach Ausführung der folgenden Java-Anweisungen</w:t>
-      </w:r>
-      <w:r>
+      <w:r>
+        <w:rPr>
+          <w:b/>
+        </w:rPr>
+        <w:t xml:space="preserve"> Zeile lässt sich nicht kompilieren)</w:t>
+      </w:r>
+      <w:r>
+        <w:rPr>
+          <w:b/>
+        </w:rPr>
         <w:t xml:space="preserve"> </w:t>
       </w:r>
-      <w:r>
-        <w:rPr>
-          <w:b/>
-        </w:rPr>
-        <w:t xml:space="preserve">k = 3, ch =‘6‘ / 54 </w:t>
-      </w:r>
-    </w:p>
-    <w:p>
-      <w:pPr>
-        <w:pStyle w:val="Code"/>
-      </w:pPr>
-      <w:r>
+    </w:p>
+    <w:p>
+      <w:pPr>
+        <w:pStyle w:val="Code"/>
+        <w:rPr>
+          <w:lang w:val="en-GB"/>
+        </w:rPr>
+      </w:pPr>
+      <w:r>
+        <w:rPr>
+          <w:lang w:val="en-GB"/>
+        </w:rPr>
         <w:t>int i = 4;</w:t>
       </w:r>
     </w:p>
     <w:p>
       <w:pPr>
         <w:pStyle w:val="Code"/>
-      </w:pPr>
-      <w:r>
+        <w:rPr>
+          <w:lang w:val="en-GB"/>
+        </w:rPr>
+      </w:pPr>
+      <w:r>
+        <w:rPr>
+          <w:lang w:val="en-GB"/>
+        </w:rPr>
         <w:t>char ch = ‘4‘;</w:t>
       </w:r>
     </w:p>
     <w:p>
       <w:pPr>
         <w:pStyle w:val="Code"/>
-      </w:pPr>
-      <w:r>
+        <w:rPr>
+          <w:lang w:val="en-GB"/>
+        </w:rPr>
+      </w:pPr>
+      <w:r>
+        <w:rPr>
+          <w:lang w:val="en-GB"/>
+        </w:rPr>
         <w:t>int k = i + 3;</w:t>
       </w:r>
     </w:p>
@@ -433,7 +463,7 @@
       <w:r>
         <w:rPr>
           <w:noProof/>
-          <w:lang w:eastAsia="de-DE"/>
+          <w:lang w:eastAsia="ja-JP"/>
         </w:rPr>
         <w:drawing>
           <wp:anchor distT="0" distB="0" distL="114300" distR="114300" simplePos="0" relativeHeight="251658240" behindDoc="0" locked="0" layoutInCell="1" allowOverlap="1" wp14:anchorId="4A8FE66B" wp14:editId="0D8778A8">
@@ -766,48 +796,84 @@
     <w:p>
       <w:pPr>
         <w:pStyle w:val="Code"/>
-      </w:pPr>
-      <w:r>
+        <w:rPr>
+          <w:lang w:val="en-GB"/>
+        </w:rPr>
+      </w:pPr>
+      <w:r>
+        <w:rPr>
+          <w:lang w:val="en-GB"/>
+        </w:rPr>
         <w:t>String a = „brave new world“;</w:t>
       </w:r>
     </w:p>
     <w:p>
       <w:pPr>
         <w:pStyle w:val="Code"/>
-      </w:pPr>
-      <w:r>
+        <w:rPr>
+          <w:lang w:val="en-GB"/>
+        </w:rPr>
+      </w:pPr>
+      <w:r>
+        <w:rPr>
+          <w:lang w:val="en-GB"/>
+        </w:rPr>
         <w:t>int laenge = a.length();</w:t>
       </w:r>
     </w:p>
     <w:p>
       <w:pPr>
         <w:pStyle w:val="Code"/>
-      </w:pPr>
-      <w:r>
+        <w:rPr>
+          <w:lang w:val="en-GB"/>
+        </w:rPr>
+      </w:pPr>
+      <w:r>
+        <w:rPr>
+          <w:lang w:val="en-GB"/>
+        </w:rPr>
         <w:t>String b = „hello world“;</w:t>
       </w:r>
     </w:p>
     <w:p>
       <w:pPr>
         <w:pStyle w:val="Code"/>
-      </w:pPr>
-      <w:r>
+        <w:rPr>
+          <w:lang w:val="en-GB"/>
+        </w:rPr>
+      </w:pPr>
+      <w:r>
+        <w:rPr>
+          <w:lang w:val="en-GB"/>
+        </w:rPr>
         <w:t>laenge = b.length();</w:t>
       </w:r>
     </w:p>
     <w:p>
       <w:pPr>
         <w:pStyle w:val="Code"/>
-      </w:pPr>
-      <w:r>
+        <w:rPr>
+          <w:lang w:val="en-GB"/>
+        </w:rPr>
+      </w:pPr>
+      <w:r>
+        <w:rPr>
+          <w:lang w:val="en-GB"/>
+        </w:rPr>
         <w:t>b = a;</w:t>
       </w:r>
     </w:p>
     <w:p>
       <w:pPr>
         <w:pStyle w:val="Code"/>
-      </w:pPr>
-      <w:r>
+        <w:rPr>
+          <w:lang w:val="en-GB"/>
+        </w:rPr>
+      </w:pPr>
+      <w:r>
+        <w:rPr>
+          <w:lang w:val="en-GB"/>
+        </w:rPr>
         <w:t>int differenz = a.length() – b.length();</w:t>
       </w:r>
     </w:p>
@@ -1309,8 +1375,14 @@
       <w:pPr>
         <w:pStyle w:val="Code"/>
         <w:ind w:firstLine="696"/>
-      </w:pPr>
-      <w:r>
+        <w:rPr>
+          <w:lang w:val="en-GB"/>
+        </w:rPr>
+      </w:pPr>
+      <w:r>
+        <w:rPr>
+          <w:lang w:val="en-GB"/>
+        </w:rPr>
         <w:t>for (int i = 1; i &lt;= wort.length(); i+=2)</w:t>
       </w:r>
     </w:p>
@@ -1318,8 +1390,14 @@
       <w:pPr>
         <w:pStyle w:val="Code"/>
         <w:ind w:firstLine="696"/>
-      </w:pPr>
-      <w:r>
+        <w:rPr>
+          <w:lang w:val="en-GB"/>
+        </w:rPr>
+      </w:pPr>
+      <w:r>
+        <w:rPr>
+          <w:lang w:val="en-GB"/>
+        </w:rPr>
         <w:t>{</w:t>
       </w:r>
     </w:p>
@@ -1327,8 +1405,14 @@
       <w:pPr>
         <w:pStyle w:val="Code"/>
         <w:ind w:firstLine="696"/>
-      </w:pPr>
-      <w:r>
+        <w:rPr>
+          <w:lang w:val="en-GB"/>
+        </w:rPr>
+      </w:pPr>
+      <w:r>
+        <w:rPr>
+          <w:lang w:val="en-GB"/>
+        </w:rPr>
         <w:tab/>
         <w:t>result = result + wort.charAt(i);</w:t>
       </w:r>
@@ -1337,8 +1421,14 @@
       <w:pPr>
         <w:pStyle w:val="Code"/>
         <w:ind w:firstLine="696"/>
-      </w:pPr>
-      <w:r>
+        <w:rPr>
+          <w:lang w:val="en-GB"/>
+        </w:rPr>
+      </w:pPr>
+      <w:r>
+        <w:rPr>
+          <w:lang w:val="en-GB"/>
+        </w:rPr>
         <w:t>}</w:t>
       </w:r>
     </w:p>
@@ -1346,64 +1436,115 @@
       <w:pPr>
         <w:pStyle w:val="Code"/>
         <w:ind w:firstLine="696"/>
-      </w:pPr>
-      <w:r>
+        <w:rPr>
+          <w:lang w:val="en-GB"/>
+        </w:rPr>
+      </w:pPr>
+      <w:r>
+        <w:rPr>
+          <w:lang w:val="en-GB"/>
+        </w:rPr>
         <w:t>System.out.println(result);</w:t>
       </w:r>
     </w:p>
     <w:p>
       <w:pPr>
         <w:pStyle w:val="Code"/>
-      </w:pPr>
-      <w:r>
+        <w:rPr>
+          <w:lang w:val="en-GB"/>
+        </w:rPr>
+      </w:pPr>
+      <w:r>
+        <w:rPr>
+          <w:lang w:val="en-GB"/>
+        </w:rPr>
         <w:t>}</w:t>
       </w:r>
     </w:p>
     <w:p>
       <w:pPr>
         <w:pStyle w:val="berschrift2"/>
-      </w:pPr>
-      <w:r>
+        <w:rPr>
+          <w:lang w:val="en-GB"/>
+        </w:rPr>
+      </w:pPr>
+      <w:r>
+        <w:rPr>
+          <w:lang w:val="en-GB"/>
+        </w:rPr>
         <w:tab/>
         <w:t>Methode „</w:t>
       </w:r>
       <w:r>
+        <w:rPr>
+          <w:lang w:val="en-GB"/>
+        </w:rPr>
         <w:t>doMore</w:t>
       </w:r>
       <w:r>
+        <w:rPr>
+          <w:lang w:val="en-GB"/>
+        </w:rPr>
         <w:t>“:</w:t>
       </w:r>
     </w:p>
     <w:p>
       <w:pPr>
         <w:pStyle w:val="Code"/>
-      </w:pPr>
-      <w:r>
+        <w:rPr>
+          <w:lang w:val="en-GB"/>
+        </w:rPr>
+      </w:pPr>
+      <w:r>
+        <w:rPr>
+          <w:lang w:val="en-GB"/>
+        </w:rPr>
         <w:t xml:space="preserve">public void </w:t>
       </w:r>
       <w:r>
+        <w:rPr>
+          <w:lang w:val="en-GB"/>
+        </w:rPr>
         <w:t>doMore</w:t>
       </w:r>
       <w:r>
+        <w:rPr>
+          <w:lang w:val="en-GB"/>
+        </w:rPr>
         <w:t>() {</w:t>
       </w:r>
     </w:p>
     <w:p>
       <w:pPr>
         <w:pStyle w:val="Code"/>
-      </w:pPr>
-      <w:r>
+        <w:rPr>
+          <w:lang w:val="en-GB"/>
+        </w:rPr>
+      </w:pPr>
+      <w:r>
+        <w:rPr>
+          <w:lang w:val="en-GB"/>
+        </w:rPr>
         <w:tab/>
       </w:r>
       <w:r>
+        <w:rPr>
+          <w:lang w:val="en-GB"/>
+        </w:rPr>
         <w:t>int q = 0;</w:t>
       </w:r>
     </w:p>
     <w:p>
       <w:pPr>
         <w:pStyle w:val="Code"/>
-      </w:pPr>
-      <w:r>
+        <w:rPr>
+          <w:lang w:val="en-GB"/>
+        </w:rPr>
+      </w:pPr>
+      <w:r>
+        <w:rPr>
+          <w:lang w:val="en-GB"/>
+        </w:rPr>
         <w:tab/>
         <w:t>int d = 1;</w:t>
       </w:r>
@@ -1411,8 +1552,14 @@
     <w:p>
       <w:pPr>
         <w:pStyle w:val="Code"/>
-      </w:pPr>
-      <w:r>
+        <w:rPr>
+          <w:lang w:val="en-GB"/>
+        </w:rPr>
+      </w:pPr>
+      <w:r>
+        <w:rPr>
+          <w:lang w:val="en-GB"/>
+        </w:rPr>
         <w:tab/>
         <w:t>int i = 0;</w:t>
       </w:r>
@@ -1420,8 +1567,14 @@
     <w:p>
       <w:pPr>
         <w:pStyle w:val="Code"/>
-      </w:pPr>
-      <w:r>
+        <w:rPr>
+          <w:lang w:val="en-GB"/>
+        </w:rPr>
+      </w:pPr>
+      <w:r>
+        <w:rPr>
+          <w:lang w:val="en-GB"/>
+        </w:rPr>
         <w:tab/>
         <w:t>for(i = 0; i &lt;= 5; ++i)</w:t>
       </w:r>
@@ -1430,8 +1583,14 @@
       <w:pPr>
         <w:pStyle w:val="Code"/>
         <w:ind w:firstLine="696"/>
-      </w:pPr>
-      <w:r>
+        <w:rPr>
+          <w:lang w:val="en-GB"/>
+        </w:rPr>
+      </w:pPr>
+      <w:r>
+        <w:rPr>
+          <w:lang w:val="en-GB"/>
+        </w:rPr>
         <w:t>{</w:t>
       </w:r>
     </w:p>
@@ -1439,8 +1598,14 @@
       <w:pPr>
         <w:pStyle w:val="Code"/>
         <w:ind w:firstLine="696"/>
-      </w:pPr>
-      <w:r>
+        <w:rPr>
+          <w:lang w:val="en-GB"/>
+        </w:rPr>
+      </w:pPr>
+      <w:r>
+        <w:rPr>
+          <w:lang w:val="en-GB"/>
+        </w:rPr>
         <w:tab/>
         <w:t>System.out.println(q);</w:t>
       </w:r>
@@ -1449,8 +1614,14 @@
       <w:pPr>
         <w:pStyle w:val="Code"/>
         <w:ind w:firstLine="696"/>
-      </w:pPr>
-      <w:r>
+        <w:rPr>
+          <w:lang w:val="en-GB"/>
+        </w:rPr>
+      </w:pPr>
+      <w:r>
+        <w:rPr>
+          <w:lang w:val="en-GB"/>
+        </w:rPr>
         <w:t>q = q + d;</w:t>
       </w:r>
     </w:p>
@@ -1458,8 +1629,14 @@
       <w:pPr>
         <w:pStyle w:val="Code"/>
         <w:ind w:firstLine="696"/>
-      </w:pPr>
-      <w:r>
+        <w:rPr>
+          <w:lang w:val="en-GB"/>
+        </w:rPr>
+      </w:pPr>
+      <w:r>
+        <w:rPr>
+          <w:lang w:val="en-GB"/>
+        </w:rPr>
         <w:t>d = d + 2;</w:t>
       </w:r>
     </w:p>
@@ -1467,8 +1644,14 @@
       <w:pPr>
         <w:pStyle w:val="Code"/>
         <w:ind w:firstLine="696"/>
-      </w:pPr>
-      <w:r>
+        <w:rPr>
+          <w:lang w:val="en-GB"/>
+        </w:rPr>
+      </w:pPr>
+      <w:r>
+        <w:rPr>
+          <w:lang w:val="en-GB"/>
+        </w:rPr>
         <w:t>}</w:t>
       </w:r>
     </w:p>
@@ -1493,7 +1676,7 @@
 </file>
 
 <file path=word/endnotes.xml><?xml version="1.0" encoding="utf-8"?>
-<w:endnotes xmlns:wpc="http://schemas.microsoft.com/office/word/2010/wordprocessingCanvas" xmlns:cx="http://schemas.microsoft.com/office/drawing/2014/chartex" xmlns:mc="http://schemas.openxmlformats.org/markup-compatibility/2006" xmlns:o="urn:schemas-microsoft-com:office:office" xmlns:r="http://schemas.openxmlformats.org/officeDocument/2006/relationships" xmlns:m="http://schemas.openxmlformats.org/officeDocument/2006/math" xmlns:v="urn:schemas-microsoft-com:vml" xmlns:wp14="http://schemas.microsoft.com/office/word/2010/wordprocessingDrawing" xmlns:wp="http://schemas.openxmlformats.org/drawingml/2006/wordprocessingDrawing" xmlns:w10="urn:schemas-microsoft-com:office:word" xmlns:w="http://schemas.openxmlformats.org/wordprocessingml/2006/main" xmlns:w14="http://schemas.microsoft.com/office/word/2010/wordml" xmlns:w15="http://schemas.microsoft.com/office/word/2012/wordml" xmlns:w16se="http://schemas.microsoft.com/office/word/2015/wordml/symex" xmlns:wpg="http://schemas.microsoft.com/office/word/2010/wordprocessingGroup" xmlns:wpi="http://schemas.microsoft.com/office/word/2010/wordprocessingInk" xmlns:wne="http://schemas.microsoft.com/office/word/2006/wordml" xmlns:wps="http://schemas.microsoft.com/office/word/2010/wordprocessingShape" mc:Ignorable="w14 w15 w16se wp14">
+<w:endnotes xmlns:wpc="http://schemas.microsoft.com/office/word/2010/wordprocessingCanvas" xmlns:cx="http://schemas.microsoft.com/office/drawing/2014/chartex" xmlns:cx1="http://schemas.microsoft.com/office/drawing/2015/9/8/chartex" xmlns:cx2="http://schemas.microsoft.com/office/drawing/2015/10/21/chartex" xmlns:cx3="http://schemas.microsoft.com/office/drawing/2016/5/9/chartex" xmlns:cx4="http://schemas.microsoft.com/office/drawing/2016/5/10/chartex" xmlns:cx5="http://schemas.microsoft.com/office/drawing/2016/5/11/chartex" xmlns:mc="http://schemas.openxmlformats.org/markup-compatibility/2006" xmlns:o="urn:schemas-microsoft-com:office:office" xmlns:r="http://schemas.openxmlformats.org/officeDocument/2006/relationships" xmlns:m="http://schemas.openxmlformats.org/officeDocument/2006/math" xmlns:v="urn:schemas-microsoft-com:vml" xmlns:wp14="http://schemas.microsoft.com/office/word/2010/wordprocessingDrawing" xmlns:wp="http://schemas.openxmlformats.org/drawingml/2006/wordprocessingDrawing" xmlns:w10="urn:schemas-microsoft-com:office:word" xmlns:w="http://schemas.openxmlformats.org/wordprocessingml/2006/main" xmlns:w14="http://schemas.microsoft.com/office/word/2010/wordml" xmlns:w15="http://schemas.microsoft.com/office/word/2012/wordml" xmlns:w16se="http://schemas.microsoft.com/office/word/2015/wordml/symex" xmlns:wpg="http://schemas.microsoft.com/office/word/2010/wordprocessingGroup" xmlns:wpi="http://schemas.microsoft.com/office/word/2010/wordprocessingInk" xmlns:wne="http://schemas.microsoft.com/office/word/2006/wordml" xmlns:wps="http://schemas.microsoft.com/office/word/2010/wordprocessingShape" mc:Ignorable="w14 w15 w16se wp14">
   <w:endnote w:type="separator" w:id="-1">
     <w:p>
       <w:pPr>
@@ -1518,7 +1701,7 @@
 </file>
 
 <file path=word/footer1.xml><?xml version="1.0" encoding="utf-8"?>
-<w:ftr xmlns:wpc="http://schemas.microsoft.com/office/word/2010/wordprocessingCanvas" xmlns:cx="http://schemas.microsoft.com/office/drawing/2014/chartex" xmlns:mc="http://schemas.openxmlformats.org/markup-compatibility/2006" xmlns:o="urn:schemas-microsoft-com:office:office" xmlns:r="http://schemas.openxmlformats.org/officeDocument/2006/relationships" xmlns:m="http://schemas.openxmlformats.org/officeDocument/2006/math" xmlns:v="urn:schemas-microsoft-com:vml" xmlns:wp14="http://schemas.microsoft.com/office/word/2010/wordprocessingDrawing" xmlns:wp="http://schemas.openxmlformats.org/drawingml/2006/wordprocessingDrawing" xmlns:w10="urn:schemas-microsoft-com:office:word" xmlns:w="http://schemas.openxmlformats.org/wordprocessingml/2006/main" xmlns:w14="http://schemas.microsoft.com/office/word/2010/wordml" xmlns:w15="http://schemas.microsoft.com/office/word/2012/wordml" xmlns:w16se="http://schemas.microsoft.com/office/word/2015/wordml/symex" xmlns:wpg="http://schemas.microsoft.com/office/word/2010/wordprocessingGroup" xmlns:wpi="http://schemas.microsoft.com/office/word/2010/wordprocessingInk" xmlns:wne="http://schemas.microsoft.com/office/word/2006/wordml" xmlns:wps="http://schemas.microsoft.com/office/word/2010/wordprocessingShape" mc:Ignorable="w14 w15 w16se wp14">
+<w:ftr xmlns:wpc="http://schemas.microsoft.com/office/word/2010/wordprocessingCanvas" xmlns:cx="http://schemas.microsoft.com/office/drawing/2014/chartex" xmlns:cx1="http://schemas.microsoft.com/office/drawing/2015/9/8/chartex" xmlns:cx2="http://schemas.microsoft.com/office/drawing/2015/10/21/chartex" xmlns:cx3="http://schemas.microsoft.com/office/drawing/2016/5/9/chartex" xmlns:cx4="http://schemas.microsoft.com/office/drawing/2016/5/10/chartex" xmlns:cx5="http://schemas.microsoft.com/office/drawing/2016/5/11/chartex" xmlns:mc="http://schemas.openxmlformats.org/markup-compatibility/2006" xmlns:o="urn:schemas-microsoft-com:office:office" xmlns:r="http://schemas.openxmlformats.org/officeDocument/2006/relationships" xmlns:m="http://schemas.openxmlformats.org/officeDocument/2006/math" xmlns:v="urn:schemas-microsoft-com:vml" xmlns:wp14="http://schemas.microsoft.com/office/word/2010/wordprocessingDrawing" xmlns:wp="http://schemas.openxmlformats.org/drawingml/2006/wordprocessingDrawing" xmlns:w10="urn:schemas-microsoft-com:office:word" xmlns:w="http://schemas.openxmlformats.org/wordprocessingml/2006/main" xmlns:w14="http://schemas.microsoft.com/office/word/2010/wordml" xmlns:w15="http://schemas.microsoft.com/office/word/2012/wordml" xmlns:w16se="http://schemas.microsoft.com/office/word/2015/wordml/symex" xmlns:wpg="http://schemas.microsoft.com/office/word/2010/wordprocessingGroup" xmlns:wpi="http://schemas.microsoft.com/office/word/2010/wordprocessingInk" xmlns:wne="http://schemas.microsoft.com/office/word/2006/wordml" xmlns:wps="http://schemas.microsoft.com/office/word/2010/wordprocessingShape" mc:Ignorable="w14 w15 w16se wp14">
   <w:p>
     <w:pPr>
       <w:pStyle w:val="Fuzeile"/>
@@ -1537,7 +1720,7 @@
       <w:rPr>
         <w:noProof/>
       </w:rPr>
-      <w:t>01.11.2016</w:t>
+      <w:t>29.11.2016</w:t>
     </w:r>
     <w:r>
       <w:fldChar w:fldCharType="end"/>
@@ -1603,7 +1786,7 @@
                 <w:bCs/>
                 <w:noProof/>
               </w:rPr>
-              <w:t>3</w:t>
+              <w:t>1</w:t>
             </w:r>
             <w:r>
               <w:rPr>
@@ -1668,7 +1851,7 @@
 </file>
 
 <file path=word/footnotes.xml><?xml version="1.0" encoding="utf-8"?>
-<w:footnotes xmlns:wpc="http://schemas.microsoft.com/office/word/2010/wordprocessingCanvas" xmlns:cx="http://schemas.microsoft.com/office/drawing/2014/chartex" xmlns:mc="http://schemas.openxmlformats.org/markup-compatibility/2006" xmlns:o="urn:schemas-microsoft-com:office:office" xmlns:r="http://schemas.openxmlformats.org/officeDocument/2006/relationships" xmlns:m="http://schemas.openxmlformats.org/officeDocument/2006/math" xmlns:v="urn:schemas-microsoft-com:vml" xmlns:wp14="http://schemas.microsoft.com/office/word/2010/wordprocessingDrawing" xmlns:wp="http://schemas.openxmlformats.org/drawingml/2006/wordprocessingDrawing" xmlns:w10="urn:schemas-microsoft-com:office:word" xmlns:w="http://schemas.openxmlformats.org/wordprocessingml/2006/main" xmlns:w14="http://schemas.microsoft.com/office/word/2010/wordml" xmlns:w15="http://schemas.microsoft.com/office/word/2012/wordml" xmlns:w16se="http://schemas.microsoft.com/office/word/2015/wordml/symex" xmlns:wpg="http://schemas.microsoft.com/office/word/2010/wordprocessingGroup" xmlns:wpi="http://schemas.microsoft.com/office/word/2010/wordprocessingInk" xmlns:wne="http://schemas.microsoft.com/office/word/2006/wordml" xmlns:wps="http://schemas.microsoft.com/office/word/2010/wordprocessingShape" mc:Ignorable="w14 w15 w16se wp14">
+<w:footnotes xmlns:wpc="http://schemas.microsoft.com/office/word/2010/wordprocessingCanvas" xmlns:cx="http://schemas.microsoft.com/office/drawing/2014/chartex" xmlns:cx1="http://schemas.microsoft.com/office/drawing/2015/9/8/chartex" xmlns:cx2="http://schemas.microsoft.com/office/drawing/2015/10/21/chartex" xmlns:cx3="http://schemas.microsoft.com/office/drawing/2016/5/9/chartex" xmlns:cx4="http://schemas.microsoft.com/office/drawing/2016/5/10/chartex" xmlns:cx5="http://schemas.microsoft.com/office/drawing/2016/5/11/chartex" xmlns:mc="http://schemas.openxmlformats.org/markup-compatibility/2006" xmlns:o="urn:schemas-microsoft-com:office:office" xmlns:r="http://schemas.openxmlformats.org/officeDocument/2006/relationships" xmlns:m="http://schemas.openxmlformats.org/officeDocument/2006/math" xmlns:v="urn:schemas-microsoft-com:vml" xmlns:wp14="http://schemas.microsoft.com/office/word/2010/wordprocessingDrawing" xmlns:wp="http://schemas.openxmlformats.org/drawingml/2006/wordprocessingDrawing" xmlns:w10="urn:schemas-microsoft-com:office:word" xmlns:w="http://schemas.openxmlformats.org/wordprocessingml/2006/main" xmlns:w14="http://schemas.microsoft.com/office/word/2010/wordml" xmlns:w15="http://schemas.microsoft.com/office/word/2012/wordml" xmlns:w16se="http://schemas.microsoft.com/office/word/2015/wordml/symex" xmlns:wpg="http://schemas.microsoft.com/office/word/2010/wordprocessingGroup" xmlns:wpi="http://schemas.microsoft.com/office/word/2010/wordprocessingInk" xmlns:wne="http://schemas.microsoft.com/office/word/2006/wordml" xmlns:wps="http://schemas.microsoft.com/office/word/2010/wordprocessingShape" mc:Ignorable="w14 w15 w16se wp14">
   <w:footnote w:type="separator" w:id="-1">
     <w:p>
       <w:pPr>
@@ -1693,7 +1876,7 @@
 </file>
 
 <file path=word/header1.xml><?xml version="1.0" encoding="utf-8"?>
-<w:hdr xmlns:wpc="http://schemas.microsoft.com/office/word/2010/wordprocessingCanvas" xmlns:cx="http://schemas.microsoft.com/office/drawing/2014/chartex" xmlns:mc="http://schemas.openxmlformats.org/markup-compatibility/2006" xmlns:o="urn:schemas-microsoft-com:office:office" xmlns:r="http://schemas.openxmlformats.org/officeDocument/2006/relationships" xmlns:m="http://schemas.openxmlformats.org/officeDocument/2006/math" xmlns:v="urn:schemas-microsoft-com:vml" xmlns:wp14="http://schemas.microsoft.com/office/word/2010/wordprocessingDrawing" xmlns:wp="http://schemas.openxmlformats.org/drawingml/2006/wordprocessingDrawing" xmlns:w10="urn:schemas-microsoft-com:office:word" xmlns:w="http://schemas.openxmlformats.org/wordprocessingml/2006/main" xmlns:w14="http://schemas.microsoft.com/office/word/2010/wordml" xmlns:w15="http://schemas.microsoft.com/office/word/2012/wordml" xmlns:w16se="http://schemas.microsoft.com/office/word/2015/wordml/symex" xmlns:wpg="http://schemas.microsoft.com/office/word/2010/wordprocessingGroup" xmlns:wpi="http://schemas.microsoft.com/office/word/2010/wordprocessingInk" xmlns:wne="http://schemas.microsoft.com/office/word/2006/wordml" xmlns:wps="http://schemas.microsoft.com/office/word/2010/wordprocessingShape" mc:Ignorable="w14 w15 w16se wp14">
+<w:hdr xmlns:wpc="http://schemas.microsoft.com/office/word/2010/wordprocessingCanvas" xmlns:cx="http://schemas.microsoft.com/office/drawing/2014/chartex" xmlns:cx1="http://schemas.microsoft.com/office/drawing/2015/9/8/chartex" xmlns:cx2="http://schemas.microsoft.com/office/drawing/2015/10/21/chartex" xmlns:cx3="http://schemas.microsoft.com/office/drawing/2016/5/9/chartex" xmlns:cx4="http://schemas.microsoft.com/office/drawing/2016/5/10/chartex" xmlns:cx5="http://schemas.microsoft.com/office/drawing/2016/5/11/chartex" xmlns:mc="http://schemas.openxmlformats.org/markup-compatibility/2006" xmlns:o="urn:schemas-microsoft-com:office:office" xmlns:r="http://schemas.openxmlformats.org/officeDocument/2006/relationships" xmlns:m="http://schemas.openxmlformats.org/officeDocument/2006/math" xmlns:v="urn:schemas-microsoft-com:vml" xmlns:wp14="http://schemas.microsoft.com/office/word/2010/wordprocessingDrawing" xmlns:wp="http://schemas.openxmlformats.org/drawingml/2006/wordprocessingDrawing" xmlns:w10="urn:schemas-microsoft-com:office:word" xmlns:w="http://schemas.openxmlformats.org/wordprocessingml/2006/main" xmlns:w14="http://schemas.microsoft.com/office/word/2010/wordml" xmlns:w15="http://schemas.microsoft.com/office/word/2012/wordml" xmlns:w16se="http://schemas.microsoft.com/office/word/2015/wordml/symex" xmlns:wpg="http://schemas.microsoft.com/office/word/2010/wordprocessingGroup" xmlns:wpi="http://schemas.microsoft.com/office/word/2010/wordprocessingInk" xmlns:wne="http://schemas.microsoft.com/office/word/2006/wordml" xmlns:wps="http://schemas.microsoft.com/office/word/2010/wordprocessingShape" mc:Ignorable="w14 w15 w16se wp14">
   <w:p>
     <w:pPr>
       <w:pStyle w:val="Kopfzeile"/>
@@ -1721,7 +1904,7 @@
 </file>
 
 <file path=word/numbering.xml><?xml version="1.0" encoding="utf-8"?>
-<w:numbering xmlns:wpc="http://schemas.microsoft.com/office/word/2010/wordprocessingCanvas" xmlns:cx="http://schemas.microsoft.com/office/drawing/2014/chartex" xmlns:mc="http://schemas.openxmlformats.org/markup-compatibility/2006" xmlns:o="urn:schemas-microsoft-com:office:office" xmlns:r="http://schemas.openxmlformats.org/officeDocument/2006/relationships" xmlns:m="http://schemas.openxmlformats.org/officeDocument/2006/math" xmlns:v="urn:schemas-microsoft-com:vml" xmlns:wp14="http://schemas.microsoft.com/office/word/2010/wordprocessingDrawing" xmlns:wp="http://schemas.openxmlformats.org/drawingml/2006/wordprocessingDrawing" xmlns:w10="urn:schemas-microsoft-com:office:word" xmlns:w="http://schemas.openxmlformats.org/wordprocessingml/2006/main" xmlns:w14="http://schemas.microsoft.com/office/word/2010/wordml" xmlns:w15="http://schemas.microsoft.com/office/word/2012/wordml" xmlns:w16se="http://schemas.microsoft.com/office/word/2015/wordml/symex" xmlns:wpg="http://schemas.microsoft.com/office/word/2010/wordprocessingGroup" xmlns:wpi="http://schemas.microsoft.com/office/word/2010/wordprocessingInk" xmlns:wne="http://schemas.microsoft.com/office/word/2006/wordml" xmlns:wps="http://schemas.microsoft.com/office/word/2010/wordprocessingShape" mc:Ignorable="w14 w15 w16se wp14">
+<w:numbering xmlns:wpc="http://schemas.microsoft.com/office/word/2010/wordprocessingCanvas" xmlns:cx="http://schemas.microsoft.com/office/drawing/2014/chartex" xmlns:cx1="http://schemas.microsoft.com/office/drawing/2015/9/8/chartex" xmlns:cx2="http://schemas.microsoft.com/office/drawing/2015/10/21/chartex" xmlns:cx3="http://schemas.microsoft.com/office/drawing/2016/5/9/chartex" xmlns:cx4="http://schemas.microsoft.com/office/drawing/2016/5/10/chartex" xmlns:cx5="http://schemas.microsoft.com/office/drawing/2016/5/11/chartex" xmlns:mc="http://schemas.openxmlformats.org/markup-compatibility/2006" xmlns:o="urn:schemas-microsoft-com:office:office" xmlns:r="http://schemas.openxmlformats.org/officeDocument/2006/relationships" xmlns:m="http://schemas.openxmlformats.org/officeDocument/2006/math" xmlns:v="urn:schemas-microsoft-com:vml" xmlns:wp14="http://schemas.microsoft.com/office/word/2010/wordprocessingDrawing" xmlns:wp="http://schemas.openxmlformats.org/drawingml/2006/wordprocessingDrawing" xmlns:w10="urn:schemas-microsoft-com:office:word" xmlns:w="http://schemas.openxmlformats.org/wordprocessingml/2006/main" xmlns:w14="http://schemas.microsoft.com/office/word/2010/wordml" xmlns:w15="http://schemas.microsoft.com/office/word/2012/wordml" xmlns:w16se="http://schemas.microsoft.com/office/word/2015/wordml/symex" xmlns:wpg="http://schemas.microsoft.com/office/word/2010/wordprocessingGroup" xmlns:wpi="http://schemas.microsoft.com/office/word/2010/wordprocessingInk" xmlns:wne="http://schemas.microsoft.com/office/word/2006/wordml" xmlns:wps="http://schemas.microsoft.com/office/word/2010/wordprocessingShape" mc:Ignorable="w14 w15 w16se wp14">
   <w:abstractNum w:abstractNumId="0" w15:restartNumberingAfterBreak="0">
     <w:nsid w:val="0D5816DE"/>
     <w:multiLevelType w:val="hybridMultilevel"/>
@@ -2796,7 +2979,7 @@
       </w:pPr>
     </w:pPrDefault>
   </w:docDefaults>
-  <w:latentStyles w:defLockedState="0" w:defUIPriority="99" w:defSemiHidden="0" w:defUnhideWhenUsed="0" w:defQFormat="0" w:count="371">
+  <w:latentStyles w:defLockedState="0" w:defUIPriority="99" w:defSemiHidden="0" w:defUnhideWhenUsed="0" w:defQFormat="0" w:count="374">
     <w:lsdException w:name="Normal" w:uiPriority="0" w:qFormat="1"/>
     <w:lsdException w:name="heading 1" w:uiPriority="9" w:qFormat="1"/>
     <w:lsdException w:name="heading 2" w:semiHidden="1" w:uiPriority="9" w:unhideWhenUsed="1" w:qFormat="1"/>
@@ -2902,7 +3085,6 @@
     <w:lsdException w:name="HTML Sample" w:semiHidden="1" w:unhideWhenUsed="1"/>
     <w:lsdException w:name="HTML Typewriter" w:semiHidden="1" w:unhideWhenUsed="1"/>
     <w:lsdException w:name="HTML Variable" w:semiHidden="1" w:unhideWhenUsed="1"/>
-    <w:lsdException w:name="Normal Table" w:semiHidden="1" w:unhideWhenUsed="1"/>
     <w:lsdException w:name="annotation subject" w:semiHidden="1" w:unhideWhenUsed="1"/>
     <w:lsdException w:name="No List" w:semiHidden="1" w:unhideWhenUsed="1"/>
     <w:lsdException w:name="Outline List 1" w:semiHidden="1" w:unhideWhenUsed="1"/>
@@ -2947,7 +3129,6 @@
     <w:lsdException w:name="Table Professional" w:semiHidden="1" w:unhideWhenUsed="1"/>
     <w:lsdException w:name="Table Subtle 1" w:semiHidden="1" w:unhideWhenUsed="1"/>
     <w:lsdException w:name="Table Subtle 2" w:semiHidden="1" w:unhideWhenUsed="1"/>
-    <w:lsdException w:name="Table Web 1" w:semiHidden="1" w:unhideWhenUsed="1"/>
     <w:lsdException w:name="Table Web 2" w:semiHidden="1" w:unhideWhenUsed="1"/>
     <w:lsdException w:name="Table Web 3" w:semiHidden="1" w:unhideWhenUsed="1"/>
     <w:lsdException w:name="Balloon Text" w:semiHidden="1" w:unhideWhenUsed="1"/>
@@ -3168,6 +3349,9 @@
     <w:lsdException w:name="List Table 5 Dark Accent 6" w:uiPriority="50"/>
     <w:lsdException w:name="List Table 6 Colorful Accent 6" w:uiPriority="51"/>
     <w:lsdException w:name="List Table 7 Colorful Accent 6" w:uiPriority="52"/>
+    <w:lsdException w:name="Mention" w:semiHidden="1" w:unhideWhenUsed="1"/>
+    <w:lsdException w:name="Smart Hyperlink" w:semiHidden="1" w:unhideWhenUsed="1"/>
+    <w:lsdException w:name="Hashtag" w:semiHidden="1" w:unhideWhenUsed="1"/>
   </w:latentStyles>
   <w:style w:type="paragraph" w:default="1" w:styleId="Standard">
     <w:name w:val="Normal"/>

</xml_diff>